<commit_message>
Added Classdiagram to Documentation
</commit_message>
<xml_diff>
--- a/Dokumentation.docx
+++ b/Dokumentation.docx
@@ -248,12 +248,7 @@
           <w:p/>
           <w:p>
             <w:r>
-              <w:t>Mit klicken auf «Solve» wird nur ein einzelner Schritt im Algorithmus ausgeführt, somit kann der Nutzer zusehen, wie das Labyrinth entsteht. Mit klicken auf «Be done» wird die Generation des Labyrinths sofort abgeschlossen.</w:t>
-            </w:r>
-            <w:bookmarkStart w:id="0" w:name="_GoBack"/>
-            <w:bookmarkEnd w:id="0"/>
-            <w:r>
-              <w:t xml:space="preserve"> </w:t>
+              <w:t xml:space="preserve">Mit klicken auf «Solve» wird nur ein einzelner Schritt im Algorithmus ausgeführt, somit kann der Nutzer zusehen, wie das Labyrinth entsteht. Mit klicken auf «Be done» wird die Generation des Labyrinths sofort abgeschlossen. </w:t>
             </w:r>
           </w:p>
         </w:tc>
@@ -743,9 +738,104 @@
         </w:rPr>
       </w:pPr>
     </w:p>
+    <w:p>
+      <w:pPr>
+        <w:rPr>
+          <w:rFonts w:ascii="Montserrat" w:hAnsi="Montserrat"/>
+          <w:b/>
+          <w:bCs/>
+          <w:sz w:val="24"/>
+          <w:szCs w:val="24"/>
+        </w:rPr>
+      </w:pPr>
+      <w:r>
+        <w:rPr>
+          <w:rFonts w:ascii="Montserrat" w:hAnsi="Montserrat"/>
+          <w:b/>
+          <w:bCs/>
+          <w:sz w:val="24"/>
+          <w:szCs w:val="24"/>
+        </w:rPr>
+        <w:lastRenderedPageBreak/>
+        <w:t>C</w:t>
+      </w:r>
+      <w:r>
+        <w:rPr>
+          <w:rFonts w:ascii="Montserrat" w:hAnsi="Montserrat"/>
+          <w:b/>
+          <w:bCs/>
+          <w:sz w:val="24"/>
+          <w:szCs w:val="24"/>
+        </w:rPr>
+        <w:t>lass diagram</w:t>
+      </w:r>
+    </w:p>
+    <w:p>
+      <w:pPr>
+        <w:rPr>
+          <w:rFonts w:ascii="Montserrat" w:hAnsi="Montserrat"/>
+          <w:bCs/>
+        </w:rPr>
+      </w:pPr>
+      <w:r>
+        <w:rPr>
+          <w:noProof/>
+        </w:rPr>
+        <w:drawing>
+          <wp:inline distT="0" distB="0" distL="0" distR="0" wp14:anchorId="5295E814" wp14:editId="6F0624BE">
+            <wp:extent cx="5760720" cy="4342765"/>
+            <wp:effectExtent l="0" t="0" r="0" b="635"/>
+            <wp:docPr id="1" name="Grafik 1"/>
+            <wp:cNvGraphicFramePr>
+              <a:graphicFrameLocks xmlns:a="http://schemas.openxmlformats.org/drawingml/2006/main" noChangeAspect="1"/>
+            </wp:cNvGraphicFramePr>
+            <a:graphic xmlns:a="http://schemas.openxmlformats.org/drawingml/2006/main">
+              <a:graphicData uri="http://schemas.openxmlformats.org/drawingml/2006/picture">
+                <pic:pic xmlns:pic="http://schemas.openxmlformats.org/drawingml/2006/picture">
+                  <pic:nvPicPr>
+                    <pic:cNvPr id="0" name="Picture 1"/>
+                    <pic:cNvPicPr>
+                      <a:picLocks noChangeAspect="1" noChangeArrowheads="1"/>
+                    </pic:cNvPicPr>
+                  </pic:nvPicPr>
+                  <pic:blipFill>
+                    <a:blip r:embed="rId7">
+                      <a:extLst>
+                        <a:ext uri="{28A0092B-C50C-407E-A947-70E740481C1C}">
+                          <a14:useLocalDpi xmlns:a14="http://schemas.microsoft.com/office/drawing/2010/main" val="0"/>
+                        </a:ext>
+                      </a:extLst>
+                    </a:blip>
+                    <a:srcRect/>
+                    <a:stretch>
+                      <a:fillRect/>
+                    </a:stretch>
+                  </pic:blipFill>
+                  <pic:spPr bwMode="auto">
+                    <a:xfrm>
+                      <a:off x="0" y="0"/>
+                      <a:ext cx="5760720" cy="4342765"/>
+                    </a:xfrm>
+                    <a:prstGeom prst="rect">
+                      <a:avLst/>
+                    </a:prstGeom>
+                    <a:noFill/>
+                    <a:ln>
+                      <a:noFill/>
+                    </a:ln>
+                  </pic:spPr>
+                </pic:pic>
+              </a:graphicData>
+            </a:graphic>
+          </wp:inline>
+        </w:drawing>
+      </w:r>
+      <w:bookmarkStart w:id="0" w:name="_GoBack"/>
+      <w:bookmarkEnd w:id="0"/>
+    </w:p>
     <w:sectPr>
-      <w:headerReference w:type="default" r:id="rId7"/>
-      <w:footerReference w:type="default" r:id="rId8"/>
+      <w:headerReference w:type="default" r:id="rId8"/>
+      <w:footerReference w:type="default" r:id="rId9"/>
       <w:pgSz w:w="11906" w:h="16838"/>
       <w:pgMar w:top="1417" w:right="1417" w:bottom="1134" w:left="1417" w:header="708" w:footer="708" w:gutter="0"/>
       <w:cols w:space="708"/>

</xml_diff>